<commit_message>
Removed clientcert for open source distribution and updated guide accordingly
</commit_message>
<xml_diff>
--- a/ews-client/src/doc/Creating an EWS Client.docx
+++ b/ews-client/src/doc/Creating an EWS Client.docx
@@ -20,7 +20,7 @@
     </w:p>
     <w:p>
       <w:r>
-        <w:t xml:space="preserve">To get started, download and unzip the source code here, or clone the repository using </w:t>
+        <w:t xml:space="preserve">To get started, download and unzip the source code, or clone the repository using </w:t>
       </w:r>
       <w:proofErr w:type="spellStart"/>
       <w:r>
@@ -28,15 +28,7 @@
       </w:r>
       <w:proofErr w:type="spellEnd"/>
       <w:r>
-        <w:t>.  You should be able to build the client using Maven and run it as-is with the test certificate/</w:t>
-      </w:r>
-      <w:proofErr w:type="spellStart"/>
-      <w:r>
-        <w:t>keystore</w:t>
-      </w:r>
-      <w:proofErr w:type="spellEnd"/>
-      <w:r>
-        <w:t xml:space="preserve"> provided in the project.  From there, you can either create a new </w:t>
+        <w:t xml:space="preserve">.  From there, you can either create a new </w:t>
       </w:r>
       <w:proofErr w:type="spellStart"/>
       <w:r>
@@ -435,155 +427,155 @@
         <w:rPr>
           <w:color w:val="00B0F0"/>
         </w:rPr>
+        <w:t>yourcertificatepassword</w:t>
+      </w:r>
+      <w:proofErr w:type="spellEnd"/>
+      <w:r>
+        <w:rPr>
+          <w:color w:val="00B0F0"/>
+        </w:rPr>
+        <w:t xml:space="preserve"> –</w:t>
+      </w:r>
+      <w:proofErr w:type="spellStart"/>
+      <w:r>
+        <w:rPr>
+          <w:color w:val="00B0F0"/>
+        </w:rPr>
+        <w:t>srcalias</w:t>
+      </w:r>
+      <w:proofErr w:type="spellEnd"/>
+      <w:r>
+        <w:rPr>
+          <w:color w:val="00B0F0"/>
+        </w:rPr>
+        <w:t xml:space="preserve"> </w:t>
+      </w:r>
+      <w:proofErr w:type="spellStart"/>
+      <w:r>
+        <w:rPr>
+          <w:color w:val="00B0F0"/>
+        </w:rPr>
+        <w:t>yourcertificatealias</w:t>
+      </w:r>
+      <w:proofErr w:type="spellEnd"/>
+      <w:r>
+        <w:rPr>
+          <w:color w:val="00B0F0"/>
+        </w:rPr>
+        <w:t xml:space="preserve"> –</w:t>
+      </w:r>
+      <w:proofErr w:type="spellStart"/>
+      <w:r>
+        <w:rPr>
+          <w:color w:val="00B0F0"/>
+        </w:rPr>
+        <w:t>destkeystore</w:t>
+      </w:r>
+      <w:proofErr w:type="spellEnd"/>
+      <w:r>
+        <w:rPr>
+          <w:color w:val="00B0F0"/>
+        </w:rPr>
+        <w:t xml:space="preserve"> </w:t>
+      </w:r>
+      <w:proofErr w:type="spellStart"/>
+      <w:r>
+        <w:rPr>
+          <w:color w:val="00B0F0"/>
+        </w:rPr>
+        <w:t>clientcert.jks</w:t>
+      </w:r>
+      <w:proofErr w:type="spellEnd"/>
+      <w:r>
+        <w:rPr>
+          <w:color w:val="00B0F0"/>
+        </w:rPr>
+        <w:t xml:space="preserve"> –</w:t>
+      </w:r>
+      <w:proofErr w:type="spellStart"/>
+      <w:r>
+        <w:rPr>
+          <w:color w:val="00B0F0"/>
+        </w:rPr>
+        <w:t>deststoretype</w:t>
+      </w:r>
+      <w:proofErr w:type="spellEnd"/>
+      <w:r>
+        <w:rPr>
+          <w:color w:val="00B0F0"/>
+        </w:rPr>
+        <w:t xml:space="preserve"> </w:t>
+      </w:r>
+      <w:proofErr w:type="spellStart"/>
+      <w:r>
+        <w:rPr>
+          <w:color w:val="00B0F0"/>
+        </w:rPr>
+        <w:t>jks</w:t>
+      </w:r>
+      <w:proofErr w:type="spellEnd"/>
+      <w:r>
+        <w:rPr>
+          <w:color w:val="00B0F0"/>
+        </w:rPr>
+        <w:t xml:space="preserve"> –</w:t>
+      </w:r>
+      <w:proofErr w:type="spellStart"/>
+      <w:r>
+        <w:rPr>
+          <w:color w:val="00B0F0"/>
+        </w:rPr>
+        <w:t>deststorepass</w:t>
+      </w:r>
+      <w:proofErr w:type="spellEnd"/>
+      <w:r>
+        <w:rPr>
+          <w:color w:val="00B0F0"/>
+        </w:rPr>
+        <w:t xml:space="preserve"> </w:t>
+      </w:r>
+      <w:proofErr w:type="spellStart"/>
+      <w:r>
+        <w:rPr>
+          <w:color w:val="00B0F0"/>
+        </w:rPr>
+        <w:t>changeit</w:t>
+      </w:r>
+      <w:proofErr w:type="spellEnd"/>
+      <w:r>
+        <w:rPr>
+          <w:color w:val="00B0F0"/>
+        </w:rPr>
+        <w:t xml:space="preserve"> –</w:t>
+      </w:r>
+      <w:proofErr w:type="spellStart"/>
+      <w:r>
+        <w:rPr>
+          <w:color w:val="00B0F0"/>
+        </w:rPr>
+        <w:t>destalias</w:t>
+      </w:r>
+      <w:proofErr w:type="spellEnd"/>
+      <w:r>
+        <w:rPr>
+          <w:color w:val="00B0F0"/>
+        </w:rPr>
+        <w:t xml:space="preserve"> </w:t>
+      </w:r>
+      <w:proofErr w:type="spellStart"/>
+      <w:r>
+        <w:rPr>
+          <w:color w:val="00B0F0"/>
+        </w:rPr>
+        <w:t>clientcert</w:t>
+      </w:r>
+      <w:proofErr w:type="spellEnd"/>
+      <w:r>
+        <w:br/>
+      </w:r>
+      <w:proofErr w:type="gramStart"/>
+      <w:r>
         <w:lastRenderedPageBreak/>
-        <w:t>yourcertificatepassword</w:t>
-      </w:r>
-      <w:proofErr w:type="spellEnd"/>
-      <w:r>
-        <w:rPr>
-          <w:color w:val="00B0F0"/>
-        </w:rPr>
-        <w:t xml:space="preserve"> –</w:t>
-      </w:r>
-      <w:proofErr w:type="spellStart"/>
-      <w:r>
-        <w:rPr>
-          <w:color w:val="00B0F0"/>
-        </w:rPr>
-        <w:t>srcalias</w:t>
-      </w:r>
-      <w:proofErr w:type="spellEnd"/>
-      <w:r>
-        <w:rPr>
-          <w:color w:val="00B0F0"/>
-        </w:rPr>
-        <w:t xml:space="preserve"> </w:t>
-      </w:r>
-      <w:proofErr w:type="spellStart"/>
-      <w:r>
-        <w:rPr>
-          <w:color w:val="00B0F0"/>
-        </w:rPr>
-        <w:t>yourcertificatealias</w:t>
-      </w:r>
-      <w:proofErr w:type="spellEnd"/>
-      <w:r>
-        <w:rPr>
-          <w:color w:val="00B0F0"/>
-        </w:rPr>
-        <w:t xml:space="preserve"> –</w:t>
-      </w:r>
-      <w:proofErr w:type="spellStart"/>
-      <w:r>
-        <w:rPr>
-          <w:color w:val="00B0F0"/>
-        </w:rPr>
-        <w:t>destkeystore</w:t>
-      </w:r>
-      <w:proofErr w:type="spellEnd"/>
-      <w:r>
-        <w:rPr>
-          <w:color w:val="00B0F0"/>
-        </w:rPr>
-        <w:t xml:space="preserve"> </w:t>
-      </w:r>
-      <w:proofErr w:type="spellStart"/>
-      <w:r>
-        <w:rPr>
-          <w:color w:val="00B0F0"/>
-        </w:rPr>
-        <w:t>clientcert.jks</w:t>
-      </w:r>
-      <w:proofErr w:type="spellEnd"/>
-      <w:r>
-        <w:rPr>
-          <w:color w:val="00B0F0"/>
-        </w:rPr>
-        <w:t xml:space="preserve"> –</w:t>
-      </w:r>
-      <w:proofErr w:type="spellStart"/>
-      <w:r>
-        <w:rPr>
-          <w:color w:val="00B0F0"/>
-        </w:rPr>
-        <w:t>deststoretype</w:t>
-      </w:r>
-      <w:proofErr w:type="spellEnd"/>
-      <w:r>
-        <w:rPr>
-          <w:color w:val="00B0F0"/>
-        </w:rPr>
-        <w:t xml:space="preserve"> </w:t>
-      </w:r>
-      <w:proofErr w:type="spellStart"/>
-      <w:r>
-        <w:rPr>
-          <w:color w:val="00B0F0"/>
-        </w:rPr>
-        <w:t>jks</w:t>
-      </w:r>
-      <w:proofErr w:type="spellEnd"/>
-      <w:r>
-        <w:rPr>
-          <w:color w:val="00B0F0"/>
-        </w:rPr>
-        <w:t xml:space="preserve"> –</w:t>
-      </w:r>
-      <w:proofErr w:type="spellStart"/>
-      <w:r>
-        <w:rPr>
-          <w:color w:val="00B0F0"/>
-        </w:rPr>
-        <w:t>deststorepass</w:t>
-      </w:r>
-      <w:proofErr w:type="spellEnd"/>
-      <w:r>
-        <w:rPr>
-          <w:color w:val="00B0F0"/>
-        </w:rPr>
-        <w:t xml:space="preserve"> </w:t>
-      </w:r>
-      <w:proofErr w:type="spellStart"/>
-      <w:r>
-        <w:rPr>
-          <w:color w:val="00B0F0"/>
-        </w:rPr>
-        <w:t>changeit</w:t>
-      </w:r>
-      <w:proofErr w:type="spellEnd"/>
-      <w:r>
-        <w:rPr>
-          <w:color w:val="00B0F0"/>
-        </w:rPr>
-        <w:t xml:space="preserve"> –</w:t>
-      </w:r>
-      <w:proofErr w:type="spellStart"/>
-      <w:r>
-        <w:rPr>
-          <w:color w:val="00B0F0"/>
-        </w:rPr>
-        <w:t>destalias</w:t>
-      </w:r>
-      <w:proofErr w:type="spellEnd"/>
-      <w:r>
-        <w:rPr>
-          <w:color w:val="00B0F0"/>
-        </w:rPr>
-        <w:t xml:space="preserve"> </w:t>
-      </w:r>
-      <w:proofErr w:type="spellStart"/>
-      <w:r>
-        <w:rPr>
-          <w:color w:val="00B0F0"/>
-        </w:rPr>
-        <w:t>clientcert</w:t>
-      </w:r>
-      <w:proofErr w:type="spellEnd"/>
-      <w:r>
-        <w:br/>
-      </w:r>
-      <w:proofErr w:type="gramStart"/>
-      <w:r>
         <w:t>Your</w:t>
       </w:r>
       <w:proofErr w:type="gramEnd"/>
@@ -707,19 +699,7 @@
           <w:rPr>
             <w:rStyle w:val="Hyperlink"/>
           </w:rPr>
-          <w:t>http://www.ercot.com/servi</w:t>
-        </w:r>
-        <w:r>
-          <w:rPr>
-            <w:rStyle w:val="Hyperlink"/>
-          </w:rPr>
-          <w:t>c</w:t>
-        </w:r>
-        <w:r>
-          <w:rPr>
-            <w:rStyle w:val="Hyperlink"/>
-          </w:rPr>
-          <w:t>es/mdt/webservices</w:t>
+          <w:t>http://www.ercot.com/services/mdt/webservices</w:t>
         </w:r>
       </w:hyperlink>
       <w:r>
@@ -765,13 +745,8 @@
         <w:t xml:space="preserve"> (if necessary) and</w:t>
       </w:r>
       <w:r>
-        <w:t xml:space="preserve"> move </w:t>
-      </w:r>
-      <w:proofErr w:type="spellStart"/>
-      <w:r>
-        <w:t>the</w:t>
-      </w:r>
-      <w:proofErr w:type="spellEnd"/>
+        <w:t xml:space="preserve"> move the</w:t>
+      </w:r>
       <w:r>
         <w:t xml:space="preserve"> certificates</w:t>
       </w:r>
@@ -1255,10 +1230,7 @@
         </w:r>
       </w:hyperlink>
       <w:r>
-        <w:t>.  The necessary file is zipped and named “</w:t>
-      </w:r>
-      <w:r>
-        <w:t xml:space="preserve">External Web Services XSD </w:t>
+        <w:t xml:space="preserve">.  The necessary file is zipped and named “External Web Services XSD </w:t>
       </w:r>
       <w:proofErr w:type="spellStart"/>
       <w:r>
@@ -1901,351 +1873,362 @@
       </w:r>
       <w:proofErr w:type="spellEnd"/>
       <w:r>
-        <w:t xml:space="preserve"> </w:t>
-      </w:r>
-    </w:p>
-    <w:p>
-      <w:pPr>
-        <w:pStyle w:val="ListParagraph"/>
-        <w:numPr>
-          <w:ilvl w:val="0"/>
-          <w:numId w:val="6"/>
-        </w:numPr>
-      </w:pPr>
-      <w:r>
-        <w:t xml:space="preserve">The </w:t>
-      </w:r>
-      <w:proofErr w:type="spellStart"/>
-      <w:r>
-        <w:t>CommandLineRunner</w:t>
-      </w:r>
-      <w:proofErr w:type="spellEnd"/>
-      <w:r>
-        <w:t xml:space="preserve"> bean makes a call to the</w:t>
-      </w:r>
-      <w:r>
-        <w:t xml:space="preserve"> </w:t>
-      </w:r>
-      <w:proofErr w:type="spellStart"/>
-      <w:r>
-        <w:t>EwsClient</w:t>
-      </w:r>
-      <w:proofErr w:type="spellEnd"/>
-      <w:r>
-        <w:t>.  The “</w:t>
-      </w:r>
-      <w:proofErr w:type="spellStart"/>
-      <w:r>
-        <w:t>soap_address</w:t>
-      </w:r>
-      <w:proofErr w:type="spellEnd"/>
-      <w:r>
-        <w:t>” parameter should match the URL of the EWS server you’re trying to interact with, the “</w:t>
-      </w:r>
-      <w:proofErr w:type="spellStart"/>
-      <w:r>
-        <w:t>soap_action_x</w:t>
-      </w:r>
-      <w:proofErr w:type="spellEnd"/>
-      <w:r>
-        <w:t>” parameter should match the endpoint of the type of web service call you’re trying to make (in the case of “</w:t>
-      </w:r>
-      <w:proofErr w:type="spellStart"/>
-      <w:r>
-        <w:t>getSystemStatus</w:t>
-      </w:r>
-      <w:proofErr w:type="spellEnd"/>
-      <w:r>
-        <w:t>” this is the market info endpoint)</w:t>
-      </w:r>
-      <w:r>
-        <w:t xml:space="preserve">, and the third argument is the </w:t>
-      </w:r>
-      <w:proofErr w:type="spellStart"/>
-      <w:r>
-        <w:t>RequestMessage</w:t>
-      </w:r>
-      <w:proofErr w:type="spellEnd"/>
-      <w:r>
-        <w:t xml:space="preserve"> for the web service call</w:t>
-      </w:r>
-    </w:p>
-    <w:p>
-      <w:pPr>
-        <w:pStyle w:val="Heading1"/>
-      </w:pPr>
-      <w:r>
-        <w:t>Building the Application with Maven</w:t>
-      </w:r>
-    </w:p>
-    <w:p>
-      <w:pPr>
-        <w:pStyle w:val="ListParagraph"/>
-        <w:numPr>
-          <w:ilvl w:val="0"/>
-          <w:numId w:val="7"/>
-        </w:numPr>
-      </w:pPr>
-      <w:r>
-        <w:t xml:space="preserve">Open your pom.xml file.  In the build &gt; plugins section of the </w:t>
-      </w:r>
-      <w:proofErr w:type="spellStart"/>
-      <w:r>
-        <w:t>pom</w:t>
-      </w:r>
-      <w:proofErr w:type="spellEnd"/>
-      <w:r>
-        <w:t xml:space="preserve">, comment out the maven-jaxb2-plugin around the &lt;plugin&gt; </w:t>
-      </w:r>
-      <w:r>
-        <w:t xml:space="preserve">start and end </w:t>
-      </w:r>
-      <w:r>
-        <w:t>tag</w:t>
-      </w:r>
-      <w:r>
-        <w:t>s</w:t>
-      </w:r>
-      <w:r>
-        <w:t>, as there is no reason to generate Java proxy classes a second time</w:t>
-      </w:r>
-    </w:p>
-    <w:p>
-      <w:pPr>
-        <w:pStyle w:val="ListParagraph"/>
-        <w:numPr>
-          <w:ilvl w:val="0"/>
-          <w:numId w:val="7"/>
-        </w:numPr>
-      </w:pPr>
-      <w:r>
-        <w:t>Uncomment the spring-boot-maven-plugin by removing the comment</w:t>
-      </w:r>
-      <w:r>
-        <w:t xml:space="preserve"> start and end points around the</w:t>
-      </w:r>
-      <w:r>
-        <w:t xml:space="preserve"> &lt;plugin&gt; </w:t>
-      </w:r>
-      <w:r>
-        <w:t>tag</w:t>
-      </w:r>
-      <w:r>
-        <w:t>s that you created earlier in this tutorial</w:t>
-      </w:r>
-    </w:p>
-    <w:p>
-      <w:pPr>
-        <w:pStyle w:val="ListParagraph"/>
-        <w:numPr>
-          <w:ilvl w:val="0"/>
-          <w:numId w:val="7"/>
-        </w:numPr>
-      </w:pPr>
-      <w:r>
-        <w:t>Right click your project, then choose Run As &gt; Maven build.  It should default to using the Maven run configuration you created earlier</w:t>
-      </w:r>
-    </w:p>
-    <w:p>
-      <w:pPr>
-        <w:pStyle w:val="ListParagraph"/>
-        <w:numPr>
-          <w:ilvl w:val="0"/>
-          <w:numId w:val="7"/>
-        </w:numPr>
-      </w:pPr>
-      <w:r>
-        <w:t>A .jar file should be produced in the target folder of your project</w:t>
-      </w:r>
-    </w:p>
-    <w:p>
-      <w:pPr>
-        <w:pStyle w:val="Heading1"/>
-      </w:pPr>
-      <w:r>
-        <w:t>Running the Client</w:t>
-      </w:r>
-    </w:p>
-    <w:p>
-      <w:pPr>
-        <w:pStyle w:val="ListParagraph"/>
-        <w:numPr>
-          <w:ilvl w:val="0"/>
-          <w:numId w:val="8"/>
-        </w:numPr>
-      </w:pPr>
-      <w:r>
-        <w:t>In eclipse, go to Run &gt; External Tools &gt; External Tools Configuration</w:t>
-      </w:r>
-    </w:p>
-    <w:p>
-      <w:pPr>
-        <w:pStyle w:val="ListParagraph"/>
-        <w:numPr>
-          <w:ilvl w:val="0"/>
-          <w:numId w:val="8"/>
-        </w:numPr>
-      </w:pPr>
-      <w:r>
-        <w:t>In the left pane, right click on Program and click New</w:t>
-      </w:r>
-    </w:p>
-    <w:p>
-      <w:pPr>
-        <w:pStyle w:val="ListParagraph"/>
-        <w:numPr>
-          <w:ilvl w:val="0"/>
-          <w:numId w:val="8"/>
-        </w:numPr>
-      </w:pPr>
-      <w:r>
-        <w:t>Enter “</w:t>
-      </w:r>
-      <w:proofErr w:type="spellStart"/>
-      <w:r>
-        <w:t>ews</w:t>
-      </w:r>
-      <w:proofErr w:type="spellEnd"/>
-      <w:r>
-        <w:t>-client-jar” as the run configuration name</w:t>
-      </w:r>
-    </w:p>
-    <w:p>
-      <w:pPr>
-        <w:pStyle w:val="ListParagraph"/>
-        <w:numPr>
-          <w:ilvl w:val="0"/>
-          <w:numId w:val="8"/>
-        </w:numPr>
-      </w:pPr>
-      <w:r>
-        <w:t>For the location, click the “Browse File System” button and choose the Java executable from the bin directory of your java home installation (usually JAVA_HOME\bin\java.exe)</w:t>
-      </w:r>
-    </w:p>
-    <w:p>
-      <w:pPr>
-        <w:pStyle w:val="ListParagraph"/>
-        <w:numPr>
-          <w:ilvl w:val="0"/>
-          <w:numId w:val="8"/>
-        </w:numPr>
-      </w:pPr>
-      <w:r>
-        <w:t xml:space="preserve">For the working directory, click the “Browse File System” button and choose the “target” folder in your project </w:t>
-      </w:r>
-      <w:r>
-        <w:t>(</w:t>
-      </w:r>
-      <w:r>
-        <w:t>where maven create</w:t>
-      </w:r>
-      <w:r>
-        <w:t>s</w:t>
-      </w:r>
-      <w:r>
-        <w:t xml:space="preserve"> the compiled jar for your project</w:t>
-      </w:r>
-      <w:r>
-        <w:t>)</w:t>
-      </w:r>
-    </w:p>
-    <w:p>
-      <w:pPr>
-        <w:pStyle w:val="ListParagraph"/>
-        <w:numPr>
-          <w:ilvl w:val="0"/>
-          <w:numId w:val="8"/>
-        </w:numPr>
-      </w:pPr>
-      <w:r>
-        <w:t>Type the following in the arguments box</w:t>
-      </w:r>
-    </w:p>
-    <w:p>
-      <w:pPr>
-        <w:pStyle w:val="ListParagraph"/>
-        <w:rPr>
-          <w:color w:val="00B0F0"/>
-        </w:rPr>
-      </w:pPr>
-      <w:r>
-        <w:rPr>
-          <w:color w:val="00B0F0"/>
-        </w:rPr>
-        <w:t>-</w:t>
-      </w:r>
-      <w:proofErr w:type="spellStart"/>
-      <w:r>
-        <w:rPr>
-          <w:color w:val="00B0F0"/>
-        </w:rPr>
-        <w:t>Djavax.net.ssl.trustStoreType</w:t>
-      </w:r>
-      <w:proofErr w:type="spellEnd"/>
-      <w:r>
-        <w:rPr>
-          <w:color w:val="00B0F0"/>
-        </w:rPr>
-        <w:t>=JKS –</w:t>
-      </w:r>
-      <w:proofErr w:type="spellStart"/>
-      <w:r>
-        <w:rPr>
-          <w:color w:val="00B0F0"/>
-        </w:rPr>
-        <w:t>Djavax.net.ssl.trustStore</w:t>
-      </w:r>
-      <w:proofErr w:type="spellEnd"/>
-      <w:r>
-        <w:rPr>
-          <w:color w:val="00B0F0"/>
-        </w:rPr>
-        <w:t>=</w:t>
-      </w:r>
-      <w:proofErr w:type="spellStart"/>
-      <w:r>
-        <w:rPr>
-          <w:color w:val="00B0F0"/>
-        </w:rPr>
-        <w:t>pathToTruststore</w:t>
-      </w:r>
-      <w:proofErr w:type="spellEnd"/>
-      <w:r>
-        <w:rPr>
-          <w:color w:val="00B0F0"/>
-        </w:rPr>
-        <w:t>\</w:t>
-      </w:r>
-      <w:proofErr w:type="spellStart"/>
-      <w:r>
-        <w:rPr>
-          <w:color w:val="00B0F0"/>
-        </w:rPr>
-        <w:t>tr</w:t>
-      </w:r>
-      <w:r>
-        <w:rPr>
-          <w:color w:val="00B0F0"/>
-        </w:rPr>
-        <w:t>uststore.jks</w:t>
-      </w:r>
-      <w:proofErr w:type="spellEnd"/>
-      <w:r>
-        <w:rPr>
-          <w:color w:val="00B0F0"/>
-        </w:rPr>
-        <w:t xml:space="preserve"> –</w:t>
-      </w:r>
-      <w:proofErr w:type="spellStart"/>
-      <w:r>
-        <w:rPr>
-          <w:color w:val="00B0F0"/>
-        </w:rPr>
-        <w:t>Djavax.net.ssl.tru</w:t>
+        <w:t xml:space="preserve">.  If you open clientcert.txt that you created earlier in this tutorial, the source will correspond to the certificate’s CN (common name), and the user id will correspond to the </w:t>
+      </w:r>
+      <w:proofErr w:type="spellStart"/>
+      <w:r>
+        <w:t>EmployeeID</w:t>
+      </w:r>
+      <w:proofErr w:type="spellEnd"/>
+      <w:r>
+        <w:t xml:space="preserve"> that is found listed as an OU (organizational unit).</w:t>
       </w:r>
       <w:bookmarkStart w:id="0" w:name="_GoBack"/>
       <w:bookmarkEnd w:id="0"/>
       <w:r>
+        <w:t xml:space="preserve"> </w:t>
+      </w:r>
+    </w:p>
+    <w:p>
+      <w:pPr>
+        <w:pStyle w:val="ListParagraph"/>
+        <w:numPr>
+          <w:ilvl w:val="0"/>
+          <w:numId w:val="6"/>
+        </w:numPr>
+      </w:pPr>
+      <w:r>
+        <w:t xml:space="preserve">The </w:t>
+      </w:r>
+      <w:proofErr w:type="spellStart"/>
+      <w:r>
+        <w:t>CommandLineRunner</w:t>
+      </w:r>
+      <w:proofErr w:type="spellEnd"/>
+      <w:r>
+        <w:t xml:space="preserve"> bean makes a call to the</w:t>
+      </w:r>
+      <w:r>
+        <w:t xml:space="preserve"> </w:t>
+      </w:r>
+      <w:proofErr w:type="spellStart"/>
+      <w:r>
+        <w:t>EwsClient</w:t>
+      </w:r>
+      <w:proofErr w:type="spellEnd"/>
+      <w:r>
+        <w:t>.  The “</w:t>
+      </w:r>
+      <w:proofErr w:type="spellStart"/>
+      <w:r>
+        <w:t>soap_address</w:t>
+      </w:r>
+      <w:proofErr w:type="spellEnd"/>
+      <w:r>
+        <w:t>” parameter should match the URL of the EWS server you’re trying to interact with, the “</w:t>
+      </w:r>
+      <w:proofErr w:type="spellStart"/>
+      <w:r>
+        <w:t>soap_action_x</w:t>
+      </w:r>
+      <w:proofErr w:type="spellEnd"/>
+      <w:r>
+        <w:t>” parameter should match the endpoint of the type of web service call you’re trying to make (in the case of “</w:t>
+      </w:r>
+      <w:proofErr w:type="spellStart"/>
+      <w:r>
+        <w:t>getSystemStatus</w:t>
+      </w:r>
+      <w:proofErr w:type="spellEnd"/>
+      <w:r>
+        <w:t>” this is the market info endpoint)</w:t>
+      </w:r>
+      <w:r>
+        <w:t xml:space="preserve">, and the third argument is the </w:t>
+      </w:r>
+      <w:proofErr w:type="spellStart"/>
+      <w:r>
+        <w:t>RequestMessage</w:t>
+      </w:r>
+      <w:proofErr w:type="spellEnd"/>
+      <w:r>
+        <w:t xml:space="preserve"> for the web service call</w:t>
+      </w:r>
+    </w:p>
+    <w:p>
+      <w:pPr>
+        <w:pStyle w:val="Heading1"/>
+      </w:pPr>
+      <w:r>
+        <w:t>Building the Application with Maven</w:t>
+      </w:r>
+    </w:p>
+    <w:p>
+      <w:pPr>
+        <w:pStyle w:val="ListParagraph"/>
+        <w:numPr>
+          <w:ilvl w:val="0"/>
+          <w:numId w:val="7"/>
+        </w:numPr>
+      </w:pPr>
+      <w:r>
+        <w:t xml:space="preserve">Open your pom.xml file.  In the build &gt; plugins section of the </w:t>
+      </w:r>
+      <w:proofErr w:type="spellStart"/>
+      <w:r>
+        <w:t>pom</w:t>
+      </w:r>
+      <w:proofErr w:type="spellEnd"/>
+      <w:r>
+        <w:t xml:space="preserve">, comment out the maven-jaxb2-plugin around the &lt;plugin&gt; </w:t>
+      </w:r>
+      <w:r>
+        <w:t xml:space="preserve">start and end </w:t>
+      </w:r>
+      <w:r>
+        <w:t>tag</w:t>
+      </w:r>
+      <w:r>
+        <w:t>s</w:t>
+      </w:r>
+      <w:r>
+        <w:t>, as there is no reason to generate Java proxy classes a second time</w:t>
+      </w:r>
+    </w:p>
+    <w:p>
+      <w:pPr>
+        <w:pStyle w:val="ListParagraph"/>
+        <w:numPr>
+          <w:ilvl w:val="0"/>
+          <w:numId w:val="7"/>
+        </w:numPr>
+      </w:pPr>
+      <w:r>
+        <w:t>Uncomment the spring-boot-maven-plugin by removing the comment</w:t>
+      </w:r>
+      <w:r>
+        <w:t xml:space="preserve"> start and end points around the</w:t>
+      </w:r>
+      <w:r>
+        <w:t xml:space="preserve"> &lt;plugin&gt; </w:t>
+      </w:r>
+      <w:r>
+        <w:t>tag</w:t>
+      </w:r>
+      <w:r>
+        <w:t>s that you created earlier in this tutorial</w:t>
+      </w:r>
+    </w:p>
+    <w:p>
+      <w:pPr>
+        <w:pStyle w:val="ListParagraph"/>
+        <w:numPr>
+          <w:ilvl w:val="0"/>
+          <w:numId w:val="7"/>
+        </w:numPr>
+      </w:pPr>
+      <w:r>
+        <w:t>Right click your project, then choose Run As &gt; Maven build.  It should default to using the Maven run configuration you created earlier</w:t>
+      </w:r>
+    </w:p>
+    <w:p>
+      <w:pPr>
+        <w:pStyle w:val="ListParagraph"/>
+        <w:numPr>
+          <w:ilvl w:val="0"/>
+          <w:numId w:val="7"/>
+        </w:numPr>
+      </w:pPr>
+      <w:r>
+        <w:t>A .jar file should be produced in the target folder of your project</w:t>
+      </w:r>
+    </w:p>
+    <w:p>
+      <w:pPr>
+        <w:pStyle w:val="Heading1"/>
+      </w:pPr>
+      <w:r>
+        <w:t>Running the Client</w:t>
+      </w:r>
+    </w:p>
+    <w:p>
+      <w:pPr>
+        <w:pStyle w:val="ListParagraph"/>
+        <w:numPr>
+          <w:ilvl w:val="0"/>
+          <w:numId w:val="8"/>
+        </w:numPr>
+      </w:pPr>
+      <w:r>
+        <w:t>In eclipse, go to Run &gt; External Tools &gt; External Tools Configuration</w:t>
+      </w:r>
+    </w:p>
+    <w:p>
+      <w:pPr>
+        <w:pStyle w:val="ListParagraph"/>
+        <w:numPr>
+          <w:ilvl w:val="0"/>
+          <w:numId w:val="8"/>
+        </w:numPr>
+      </w:pPr>
+      <w:r>
+        <w:t>In the left pane, right click on Program and click New</w:t>
+      </w:r>
+    </w:p>
+    <w:p>
+      <w:pPr>
+        <w:pStyle w:val="ListParagraph"/>
+        <w:numPr>
+          <w:ilvl w:val="0"/>
+          <w:numId w:val="8"/>
+        </w:numPr>
+      </w:pPr>
+      <w:r>
+        <w:t>Enter “</w:t>
+      </w:r>
+      <w:proofErr w:type="spellStart"/>
+      <w:r>
+        <w:t>ews</w:t>
+      </w:r>
+      <w:proofErr w:type="spellEnd"/>
+      <w:r>
+        <w:t>-client-jar” as the run configuration name</w:t>
+      </w:r>
+    </w:p>
+    <w:p>
+      <w:pPr>
+        <w:pStyle w:val="ListParagraph"/>
+        <w:numPr>
+          <w:ilvl w:val="0"/>
+          <w:numId w:val="8"/>
+        </w:numPr>
+      </w:pPr>
+      <w:r>
+        <w:t>For the location, click the “Browse File System” button and choose the Java executable from the bin directory of your java home installation (usually JAVA_HOME\bin\java.exe)</w:t>
+      </w:r>
+    </w:p>
+    <w:p>
+      <w:pPr>
+        <w:pStyle w:val="ListParagraph"/>
+        <w:numPr>
+          <w:ilvl w:val="0"/>
+          <w:numId w:val="8"/>
+        </w:numPr>
+      </w:pPr>
+      <w:r>
+        <w:t xml:space="preserve">For the working directory, click the “Browse File System” button and choose the “target” folder in your project </w:t>
+      </w:r>
+      <w:r>
+        <w:t>(</w:t>
+      </w:r>
+      <w:r>
+        <w:t>where maven create</w:t>
+      </w:r>
+      <w:r>
+        <w:t>s</w:t>
+      </w:r>
+      <w:r>
+        <w:t xml:space="preserve"> the compiled jar for your project</w:t>
+      </w:r>
+      <w:r>
+        <w:t>)</w:t>
+      </w:r>
+    </w:p>
+    <w:p>
+      <w:pPr>
+        <w:pStyle w:val="ListParagraph"/>
+        <w:numPr>
+          <w:ilvl w:val="0"/>
+          <w:numId w:val="8"/>
+        </w:numPr>
+      </w:pPr>
+      <w:r>
+        <w:t>Type the following in the arguments box</w:t>
+      </w:r>
+    </w:p>
+    <w:p>
+      <w:pPr>
+        <w:pStyle w:val="ListParagraph"/>
+        <w:rPr>
+          <w:color w:val="00B0F0"/>
+        </w:rPr>
+      </w:pPr>
+      <w:r>
+        <w:rPr>
+          <w:color w:val="00B0F0"/>
+        </w:rPr>
+        <w:t>-</w:t>
+      </w:r>
+      <w:proofErr w:type="spellStart"/>
+      <w:r>
+        <w:rPr>
+          <w:color w:val="00B0F0"/>
+        </w:rPr>
+        <w:t>Djavax.net.ssl.trustStoreType</w:t>
+      </w:r>
+      <w:proofErr w:type="spellEnd"/>
+      <w:r>
+        <w:rPr>
+          <w:color w:val="00B0F0"/>
+        </w:rPr>
+        <w:t>=JKS –</w:t>
+      </w:r>
+      <w:proofErr w:type="spellStart"/>
+      <w:r>
+        <w:rPr>
+          <w:color w:val="00B0F0"/>
+        </w:rPr>
+        <w:t>Djavax.net.ssl.trustStore</w:t>
+      </w:r>
+      <w:proofErr w:type="spellEnd"/>
+      <w:r>
+        <w:rPr>
+          <w:color w:val="00B0F0"/>
+        </w:rPr>
+        <w:t>=</w:t>
+      </w:r>
+      <w:proofErr w:type="spellStart"/>
+      <w:r>
+        <w:rPr>
+          <w:color w:val="00B0F0"/>
+        </w:rPr>
+        <w:t>pathToTruststore</w:t>
+      </w:r>
+      <w:proofErr w:type="spellEnd"/>
+      <w:r>
+        <w:rPr>
+          <w:color w:val="00B0F0"/>
+        </w:rPr>
+        <w:t>\</w:t>
+      </w:r>
+      <w:proofErr w:type="spellStart"/>
+      <w:r>
+        <w:rPr>
+          <w:color w:val="00B0F0"/>
+        </w:rPr>
+        <w:t>tr</w:t>
+      </w:r>
+      <w:r>
+        <w:rPr>
+          <w:color w:val="00B0F0"/>
+        </w:rPr>
+        <w:t>uststore.jks</w:t>
+      </w:r>
+      <w:proofErr w:type="spellEnd"/>
+      <w:r>
+        <w:rPr>
+          <w:color w:val="00B0F0"/>
+        </w:rPr>
+        <w:t xml:space="preserve"> –</w:t>
+      </w:r>
+      <w:proofErr w:type="spellStart"/>
+      <w:r>
+        <w:rPr>
+          <w:color w:val="00B0F0"/>
+        </w:rPr>
+        <w:t>Djavax.net.ssl.tru</w:t>
+      </w:r>
+      <w:r>
         <w:rPr>
           <w:color w:val="00B0F0"/>
         </w:rPr>
@@ -2285,6 +2268,7 @@
       </w:pPr>
       <w:proofErr w:type="gramStart"/>
       <w:r>
+        <w:lastRenderedPageBreak/>
         <w:t>where</w:t>
       </w:r>
       <w:proofErr w:type="gramEnd"/>
@@ -2316,7 +2300,6 @@
         </w:numPr>
       </w:pPr>
       <w:r>
-        <w:lastRenderedPageBreak/>
         <w:t xml:space="preserve">Hit the Run button to run the </w:t>
       </w:r>
       <w:proofErr w:type="spellStart"/>

</xml_diff>